<commit_message>
adding table and analysis to work ("water") lb-1
</commit_message>
<xml_diff>
--- a/lb_msp_1/analiz_tsk.docx
+++ b/lb_msp_1/analiz_tsk.docx
@@ -5,17 +5,728 @@
     <w:p>
       <w:pPr>
         <w:rPr>
-          <w:lang w:val="en-US"/>
+          <w:b/>
+          <w:sz w:val="24"/>
+          <w:szCs w:val="24"/>
         </w:rPr>
       </w:pPr>
       <w:r>
         <w:rPr>
-          <w:lang w:val="en-US"/>
-        </w:rPr>
-        <w:t>In job</w:t>
-      </w:r>
-      <w:bookmarkStart w:id="0" w:name="_GoBack"/>
-      <w:bookmarkEnd w:id="0"/>
+          <w:b/>
+          <w:sz w:val="24"/>
+          <w:szCs w:val="24"/>
+        </w:rPr>
+        <w:t>Анализ предметной области</w:t>
+      </w:r>
+    </w:p>
+    <w:p>
+      <w:pPr>
+        <w:rPr>
+          <w:rFonts w:ascii="Helvetica" w:hAnsi="Helvetica" w:cs="Helvetica"/>
+          <w:color w:val="333333"/>
+          <w:sz w:val="21"/>
+          <w:szCs w:val="21"/>
+          <w:shd w:val="clear" w:color="auto" w:fill="FFFFFF"/>
+        </w:rPr>
+      </w:pPr>
+      <w:r>
+        <w:rPr>
+          <w:rStyle w:val="a3"/>
+          <w:rFonts w:ascii="Helvetica" w:hAnsi="Helvetica" w:cs="Helvetica"/>
+          <w:color w:val="333333"/>
+          <w:sz w:val="21"/>
+          <w:szCs w:val="21"/>
+          <w:shd w:val="clear" w:color="auto" w:fill="FFFFFF"/>
+        </w:rPr>
+        <w:t>П</w:t>
+      </w:r>
+      <w:r>
+        <w:rPr>
+          <w:rFonts w:ascii="Helvetica" w:hAnsi="Helvetica" w:cs="Helvetica"/>
+          <w:color w:val="333333"/>
+          <w:sz w:val="21"/>
+          <w:szCs w:val="21"/>
+          <w:shd w:val="clear" w:color="auto" w:fill="FFFFFF"/>
+        </w:rPr>
+        <w:t xml:space="preserve">ланирование расходов и доходов </w:t>
+      </w:r>
+      <w:r>
+        <w:rPr>
+          <w:rFonts w:ascii="Helvetica" w:hAnsi="Helvetica" w:cs="Helvetica"/>
+          <w:color w:val="333333"/>
+          <w:sz w:val="21"/>
+          <w:szCs w:val="21"/>
+          <w:shd w:val="clear" w:color="auto" w:fill="FFFFFF"/>
+        </w:rPr>
+        <w:t>- это залог финансового успеха.</w:t>
+      </w:r>
+    </w:p>
+    <w:p>
+      <w:pPr>
+        <w:rPr>
+          <w:rFonts w:ascii="Helvetica" w:hAnsi="Helvetica" w:cs="Helvetica"/>
+          <w:color w:val="333333"/>
+          <w:sz w:val="21"/>
+          <w:szCs w:val="21"/>
+          <w:shd w:val="clear" w:color="auto" w:fill="FFFFFF"/>
+        </w:rPr>
+      </w:pPr>
+      <w:r>
+        <w:rPr>
+          <w:rFonts w:ascii="Helvetica" w:hAnsi="Helvetica" w:cs="Helvetica"/>
+          <w:color w:val="333333"/>
+          <w:sz w:val="21"/>
+          <w:szCs w:val="21"/>
+          <w:shd w:val="clear" w:color="auto" w:fill="FFFFFF"/>
+        </w:rPr>
+        <w:t>Время,</w:t>
+      </w:r>
+      <w:r>
+        <w:rPr>
+          <w:rFonts w:ascii="Helvetica" w:hAnsi="Helvetica" w:cs="Helvetica"/>
+          <w:color w:val="333333"/>
+          <w:sz w:val="21"/>
+          <w:szCs w:val="21"/>
+          <w:shd w:val="clear" w:color="auto" w:fill="FFFFFF"/>
+        </w:rPr>
+        <w:t xml:space="preserve"> которое тратится на</w:t>
+      </w:r>
+      <w:r>
+        <w:rPr>
+          <w:rFonts w:ascii="Helvetica" w:hAnsi="Helvetica" w:cs="Helvetica"/>
+          <w:color w:val="333333"/>
+          <w:sz w:val="21"/>
+          <w:szCs w:val="21"/>
+          <w:shd w:val="clear" w:color="auto" w:fill="FFFFFF"/>
+        </w:rPr>
+        <w:t xml:space="preserve"> </w:t>
+      </w:r>
+      <w:r>
+        <w:rPr>
+          <w:rFonts w:ascii="Helvetica" w:hAnsi="Helvetica" w:cs="Helvetica"/>
+          <w:color w:val="333333"/>
+          <w:sz w:val="21"/>
+          <w:szCs w:val="21"/>
+          <w:shd w:val="clear" w:color="auto" w:fill="FFFFFF"/>
+        </w:rPr>
+        <w:t xml:space="preserve">процесс составления бюджета </w:t>
+      </w:r>
+      <w:r>
+        <w:rPr>
+          <w:rFonts w:ascii="Helvetica" w:hAnsi="Helvetica" w:cs="Helvetica"/>
+          <w:color w:val="333333"/>
+          <w:sz w:val="21"/>
+          <w:szCs w:val="21"/>
+          <w:shd w:val="clear" w:color="auto" w:fill="FFFFFF"/>
+        </w:rPr>
+        <w:t>должно приносить</w:t>
+      </w:r>
+      <w:r>
+        <w:rPr>
+          <w:rFonts w:ascii="Helvetica" w:hAnsi="Helvetica" w:cs="Helvetica"/>
+          <w:color w:val="333333"/>
+          <w:sz w:val="21"/>
+          <w:szCs w:val="21"/>
+          <w:shd w:val="clear" w:color="auto" w:fill="FFFFFF"/>
+        </w:rPr>
+        <w:t xml:space="preserve"> не только пользу, но и </w:t>
+      </w:r>
+      <w:r>
+        <w:rPr>
+          <w:rFonts w:ascii="Helvetica" w:hAnsi="Helvetica" w:cs="Helvetica"/>
+          <w:color w:val="333333"/>
+          <w:sz w:val="21"/>
+          <w:szCs w:val="21"/>
+          <w:shd w:val="clear" w:color="auto" w:fill="FFFFFF"/>
+        </w:rPr>
+        <w:t>не занимать</w:t>
+      </w:r>
+      <w:r>
+        <w:rPr>
+          <w:rFonts w:ascii="Helvetica" w:hAnsi="Helvetica" w:cs="Helvetica"/>
+          <w:color w:val="333333"/>
+          <w:sz w:val="21"/>
+          <w:szCs w:val="21"/>
+          <w:shd w:val="clear" w:color="auto" w:fill="FFFFFF"/>
+        </w:rPr>
+        <w:t xml:space="preserve"> значительного </w:t>
+      </w:r>
+      <w:r>
+        <w:rPr>
+          <w:rFonts w:ascii="Helvetica" w:hAnsi="Helvetica" w:cs="Helvetica"/>
+          <w:color w:val="333333"/>
+          <w:sz w:val="21"/>
+          <w:szCs w:val="21"/>
+          <w:shd w:val="clear" w:color="auto" w:fill="FFFFFF"/>
+        </w:rPr>
+        <w:t>части его на составление и планирование бюджета семьи.</w:t>
+      </w:r>
+    </w:p>
+    <w:p>
+      <w:pPr>
+        <w:rPr>
+          <w:sz w:val="24"/>
+          <w:szCs w:val="24"/>
+        </w:rPr>
+      </w:pPr>
+      <w:r>
+        <w:rPr>
+          <w:sz w:val="24"/>
+          <w:szCs w:val="24"/>
+        </w:rPr>
+        <w:t>Отчеты, которые дают ответы на реальные вопросы- это не просто бессмысленные графики и диаграммы</w:t>
+      </w:r>
+      <w:r>
+        <w:rPr>
+          <w:sz w:val="24"/>
+          <w:szCs w:val="24"/>
+        </w:rPr>
+        <w:t>,</w:t>
+      </w:r>
+      <w:r>
+        <w:rPr>
+          <w:sz w:val="24"/>
+          <w:szCs w:val="24"/>
+        </w:rPr>
+        <w:t xml:space="preserve"> </w:t>
+      </w:r>
+      <w:r>
+        <w:rPr>
+          <w:sz w:val="24"/>
+          <w:szCs w:val="24"/>
+        </w:rPr>
+        <w:t>а мощный инструмент мониторинга использования и планирования</w:t>
+      </w:r>
+      <w:r>
+        <w:rPr>
+          <w:sz w:val="24"/>
+          <w:szCs w:val="24"/>
+        </w:rPr>
+        <w:t xml:space="preserve"> в управлении личными финансами.</w:t>
+      </w:r>
+    </w:p>
+    <w:p>
+      <w:pPr>
+        <w:rPr>
+          <w:sz w:val="24"/>
+          <w:szCs w:val="24"/>
+        </w:rPr>
+      </w:pPr>
+      <w:r>
+        <w:rPr>
+          <w:sz w:val="24"/>
+          <w:szCs w:val="24"/>
+        </w:rPr>
+        <w:t>Надежность, программных комплексов в обслуживании процесса управления личными финансами – залог эффективных финансовых целей с мощной мотивированной поддержкой   для достижения их.</w:t>
+      </w:r>
+    </w:p>
+    <w:tbl>
+      <w:tblPr>
+        <w:tblStyle w:val="a4"/>
+        <w:tblW w:w="0" w:type="auto"/>
+        <w:tblLook w:val="04A0" w:firstRow="1" w:lastRow="0" w:firstColumn="1" w:lastColumn="0" w:noHBand="0" w:noVBand="1"/>
+      </w:tblPr>
+      <w:tblGrid>
+        <w:gridCol w:w="2177"/>
+        <w:gridCol w:w="2162"/>
+        <w:gridCol w:w="2867"/>
+        <w:gridCol w:w="2139"/>
+      </w:tblGrid>
+      <w:tr>
+        <w:tc>
+          <w:tcPr>
+            <w:tcW w:w="2336" w:type="dxa"/>
+          </w:tcPr>
+          <w:p>
+            <w:pPr>
+              <w:rPr>
+                <w:sz w:val="24"/>
+                <w:szCs w:val="24"/>
+              </w:rPr>
+            </w:pPr>
+            <w:r>
+              <w:rPr>
+                <w:sz w:val="24"/>
+                <w:szCs w:val="24"/>
+              </w:rPr>
+              <w:t>Наименование</w:t>
+            </w:r>
+          </w:p>
+        </w:tc>
+        <w:tc>
+          <w:tcPr>
+            <w:tcW w:w="2336" w:type="dxa"/>
+          </w:tcPr>
+          <w:p>
+            <w:pPr>
+              <w:rPr>
+                <w:sz w:val="24"/>
+                <w:szCs w:val="24"/>
+              </w:rPr>
+            </w:pPr>
+            <w:r>
+              <w:rPr>
+                <w:sz w:val="24"/>
+                <w:szCs w:val="24"/>
+              </w:rPr>
+              <w:t>Уникальность</w:t>
+            </w:r>
+          </w:p>
+        </w:tc>
+        <w:tc>
+          <w:tcPr>
+            <w:tcW w:w="2336" w:type="dxa"/>
+          </w:tcPr>
+          <w:p>
+            <w:pPr>
+              <w:rPr>
+                <w:sz w:val="24"/>
+                <w:szCs w:val="24"/>
+              </w:rPr>
+            </w:pPr>
+            <w:r>
+              <w:rPr>
+                <w:sz w:val="24"/>
+                <w:szCs w:val="24"/>
+              </w:rPr>
+              <w:t>Идентификация для анализа(алгоритмизация)</w:t>
+            </w:r>
+          </w:p>
+        </w:tc>
+        <w:tc>
+          <w:tcPr>
+            <w:tcW w:w="2337" w:type="dxa"/>
+          </w:tcPr>
+          <w:p>
+            <w:pPr>
+              <w:rPr>
+                <w:sz w:val="24"/>
+                <w:szCs w:val="24"/>
+              </w:rPr>
+            </w:pPr>
+            <w:r>
+              <w:rPr>
+                <w:sz w:val="24"/>
+                <w:szCs w:val="24"/>
+              </w:rPr>
+              <w:t>Надежность</w:t>
+            </w:r>
+          </w:p>
+        </w:tc>
+      </w:tr>
+      <w:tr>
+        <w:tc>
+          <w:tcPr>
+            <w:tcW w:w="2336" w:type="dxa"/>
+          </w:tcPr>
+          <w:p>
+            <w:pPr>
+              <w:rPr>
+                <w:sz w:val="24"/>
+                <w:szCs w:val="24"/>
+              </w:rPr>
+            </w:pPr>
+            <w:r>
+              <w:rPr>
+                <w:sz w:val="24"/>
+                <w:szCs w:val="24"/>
+              </w:rPr>
+              <w:t>Пользователь</w:t>
+            </w:r>
+          </w:p>
+        </w:tc>
+        <w:tc>
+          <w:tcPr>
+            <w:tcW w:w="2336" w:type="dxa"/>
+          </w:tcPr>
+          <w:p>
+            <w:pPr>
+              <w:rPr>
+                <w:sz w:val="24"/>
+                <w:szCs w:val="24"/>
+              </w:rPr>
+            </w:pPr>
+            <w:r>
+              <w:rPr>
+                <w:sz w:val="24"/>
+                <w:szCs w:val="24"/>
+              </w:rPr>
+              <w:t>Каждый пользователь имеет свою учетную запись</w:t>
+            </w:r>
+          </w:p>
+        </w:tc>
+        <w:tc>
+          <w:tcPr>
+            <w:tcW w:w="2336" w:type="dxa"/>
+          </w:tcPr>
+          <w:p>
+            <w:pPr>
+              <w:rPr>
+                <w:sz w:val="24"/>
+                <w:szCs w:val="24"/>
+              </w:rPr>
+            </w:pPr>
+            <w:r>
+              <w:rPr>
+                <w:sz w:val="24"/>
+                <w:szCs w:val="24"/>
+              </w:rPr>
+              <w:t>Возможность формирование отчетов по конкретному пользователю</w:t>
+            </w:r>
+            <w:bookmarkStart w:id="0" w:name="_GoBack"/>
+            <w:bookmarkEnd w:id="0"/>
+          </w:p>
+        </w:tc>
+        <w:tc>
+          <w:tcPr>
+            <w:tcW w:w="2337" w:type="dxa"/>
+          </w:tcPr>
+          <w:p>
+            <w:pPr>
+              <w:rPr>
+                <w:sz w:val="24"/>
+                <w:szCs w:val="24"/>
+              </w:rPr>
+            </w:pPr>
+            <w:r>
+              <w:rPr>
+                <w:sz w:val="24"/>
+                <w:szCs w:val="24"/>
+              </w:rPr>
+              <w:t>Верификация пользователя в системе по ключу</w:t>
+            </w:r>
+            <w:r>
+              <w:rPr>
+                <w:sz w:val="24"/>
+                <w:szCs w:val="24"/>
+              </w:rPr>
+              <w:t>.</w:t>
+            </w:r>
+          </w:p>
+          <w:p>
+            <w:pPr>
+              <w:rPr>
+                <w:sz w:val="24"/>
+                <w:szCs w:val="24"/>
+              </w:rPr>
+            </w:pPr>
+            <w:r>
+              <w:rPr>
+                <w:sz w:val="24"/>
+                <w:szCs w:val="24"/>
+              </w:rPr>
+              <w:t>Присутствие прав пользователя</w:t>
+            </w:r>
+          </w:p>
+        </w:tc>
+      </w:tr>
+      <w:tr>
+        <w:tc>
+          <w:tcPr>
+            <w:tcW w:w="2336" w:type="dxa"/>
+          </w:tcPr>
+          <w:p>
+            <w:pPr>
+              <w:rPr>
+                <w:sz w:val="24"/>
+                <w:szCs w:val="24"/>
+              </w:rPr>
+            </w:pPr>
+            <w:r>
+              <w:rPr>
+                <w:sz w:val="24"/>
+                <w:szCs w:val="24"/>
+              </w:rPr>
+              <w:t>Доходы</w:t>
+            </w:r>
+          </w:p>
+        </w:tc>
+        <w:tc>
+          <w:tcPr>
+            <w:tcW w:w="2336" w:type="dxa"/>
+          </w:tcPr>
+          <w:p>
+            <w:pPr>
+              <w:rPr>
+                <w:sz w:val="24"/>
+                <w:szCs w:val="24"/>
+              </w:rPr>
+            </w:pPr>
+            <w:r>
+              <w:rPr>
+                <w:sz w:val="24"/>
+                <w:szCs w:val="24"/>
+              </w:rPr>
+              <w:t>Да</w:t>
+            </w:r>
+          </w:p>
+        </w:tc>
+        <w:tc>
+          <w:tcPr>
+            <w:tcW w:w="2336" w:type="dxa"/>
+          </w:tcPr>
+          <w:p>
+            <w:pPr>
+              <w:rPr>
+                <w:sz w:val="24"/>
+                <w:szCs w:val="24"/>
+              </w:rPr>
+            </w:pPr>
+            <w:r>
+              <w:rPr>
+                <w:sz w:val="24"/>
+                <w:szCs w:val="24"/>
+              </w:rPr>
+              <w:t>Да</w:t>
+            </w:r>
+          </w:p>
+        </w:tc>
+        <w:tc>
+          <w:tcPr>
+            <w:tcW w:w="2337" w:type="dxa"/>
+          </w:tcPr>
+          <w:p>
+            <w:pPr>
+              <w:rPr>
+                <w:sz w:val="24"/>
+                <w:szCs w:val="24"/>
+              </w:rPr>
+            </w:pPr>
+            <w:r>
+              <w:rPr>
+                <w:sz w:val="24"/>
+                <w:szCs w:val="24"/>
+              </w:rPr>
+              <w:t>*</w:t>
+            </w:r>
+          </w:p>
+        </w:tc>
+      </w:tr>
+      <w:tr>
+        <w:tc>
+          <w:tcPr>
+            <w:tcW w:w="2336" w:type="dxa"/>
+          </w:tcPr>
+          <w:p>
+            <w:pPr>
+              <w:rPr>
+                <w:sz w:val="24"/>
+                <w:szCs w:val="24"/>
+              </w:rPr>
+            </w:pPr>
+            <w:r>
+              <w:rPr>
+                <w:sz w:val="24"/>
+                <w:szCs w:val="24"/>
+              </w:rPr>
+              <w:t>Расходы</w:t>
+            </w:r>
+          </w:p>
+        </w:tc>
+        <w:tc>
+          <w:tcPr>
+            <w:tcW w:w="2336" w:type="dxa"/>
+          </w:tcPr>
+          <w:p>
+            <w:pPr>
+              <w:rPr>
+                <w:sz w:val="24"/>
+                <w:szCs w:val="24"/>
+              </w:rPr>
+            </w:pPr>
+            <w:r>
+              <w:rPr>
+                <w:sz w:val="24"/>
+                <w:szCs w:val="24"/>
+              </w:rPr>
+              <w:t>Да</w:t>
+            </w:r>
+          </w:p>
+        </w:tc>
+        <w:tc>
+          <w:tcPr>
+            <w:tcW w:w="2336" w:type="dxa"/>
+          </w:tcPr>
+          <w:p>
+            <w:pPr>
+              <w:rPr>
+                <w:sz w:val="24"/>
+                <w:szCs w:val="24"/>
+              </w:rPr>
+            </w:pPr>
+            <w:r>
+              <w:rPr>
+                <w:sz w:val="24"/>
+                <w:szCs w:val="24"/>
+              </w:rPr>
+              <w:t>Да</w:t>
+            </w:r>
+          </w:p>
+        </w:tc>
+        <w:tc>
+          <w:tcPr>
+            <w:tcW w:w="2337" w:type="dxa"/>
+          </w:tcPr>
+          <w:p>
+            <w:pPr>
+              <w:rPr>
+                <w:sz w:val="24"/>
+                <w:szCs w:val="24"/>
+              </w:rPr>
+            </w:pPr>
+            <w:r>
+              <w:rPr>
+                <w:sz w:val="24"/>
+                <w:szCs w:val="24"/>
+              </w:rPr>
+              <w:t>*</w:t>
+            </w:r>
+          </w:p>
+        </w:tc>
+      </w:tr>
+      <w:tr>
+        <w:tc>
+          <w:tcPr>
+            <w:tcW w:w="2336" w:type="dxa"/>
+          </w:tcPr>
+          <w:p>
+            <w:pPr>
+              <w:rPr>
+                <w:sz w:val="24"/>
+                <w:szCs w:val="24"/>
+              </w:rPr>
+            </w:pPr>
+            <w:r>
+              <w:rPr>
+                <w:sz w:val="24"/>
+                <w:szCs w:val="24"/>
+              </w:rPr>
+              <w:t>Журнал</w:t>
+            </w:r>
+          </w:p>
+        </w:tc>
+        <w:tc>
+          <w:tcPr>
+            <w:tcW w:w="2336" w:type="dxa"/>
+          </w:tcPr>
+          <w:p>
+            <w:pPr>
+              <w:rPr>
+                <w:sz w:val="24"/>
+                <w:szCs w:val="24"/>
+              </w:rPr>
+            </w:pPr>
+            <w:r>
+              <w:rPr>
+                <w:sz w:val="24"/>
+                <w:szCs w:val="24"/>
+              </w:rPr>
+              <w:t>Временное фиксирование каждой операции пользователя по контексту</w:t>
+            </w:r>
+          </w:p>
+        </w:tc>
+        <w:tc>
+          <w:tcPr>
+            <w:tcW w:w="2336" w:type="dxa"/>
+          </w:tcPr>
+          <w:p>
+            <w:pPr>
+              <w:rPr>
+                <w:sz w:val="24"/>
+                <w:szCs w:val="24"/>
+              </w:rPr>
+            </w:pPr>
+            <w:r>
+              <w:rPr>
+                <w:sz w:val="24"/>
+                <w:szCs w:val="24"/>
+              </w:rPr>
+              <w:t>Сортировка по пользователю, времени, статьи расходов и доходов. Источник формирования подробных отчетов</w:t>
+            </w:r>
+          </w:p>
+        </w:tc>
+        <w:tc>
+          <w:tcPr>
+            <w:tcW w:w="2337" w:type="dxa"/>
+          </w:tcPr>
+          <w:p>
+            <w:pPr>
+              <w:rPr>
+                <w:sz w:val="24"/>
+                <w:szCs w:val="24"/>
+              </w:rPr>
+            </w:pPr>
+            <w:r>
+              <w:rPr>
+                <w:sz w:val="24"/>
+                <w:szCs w:val="24"/>
+              </w:rPr>
+              <w:t>Каждая запись уникальна для каждого пользователя</w:t>
+            </w:r>
+          </w:p>
+        </w:tc>
+      </w:tr>
+    </w:tbl>
+    <w:p>
+      <w:pPr>
+        <w:rPr>
+          <w:sz w:val="24"/>
+          <w:szCs w:val="24"/>
+        </w:rPr>
+      </w:pPr>
+    </w:p>
+    <w:p>
+      <w:pPr>
+        <w:rPr>
+          <w:rStyle w:val="a3"/>
+          <w:rFonts w:ascii="Helvetica" w:hAnsi="Helvetica" w:cs="Helvetica"/>
+          <w:color w:val="333333"/>
+          <w:sz w:val="21"/>
+          <w:szCs w:val="21"/>
+          <w:shd w:val="clear" w:color="auto" w:fill="FFFFFF"/>
+        </w:rPr>
+      </w:pPr>
+      <w:r>
+        <w:rPr>
+          <w:rStyle w:val="a3"/>
+          <w:rFonts w:ascii="Helvetica" w:hAnsi="Helvetica" w:cs="Helvetica"/>
+          <w:color w:val="333333"/>
+          <w:sz w:val="21"/>
+          <w:szCs w:val="21"/>
+          <w:shd w:val="clear" w:color="auto" w:fill="FFFFFF"/>
+        </w:rPr>
+        <w:t>Таблица</w:t>
+      </w:r>
+      <w:r>
+        <w:rPr>
+          <w:rStyle w:val="a3"/>
+          <w:rFonts w:ascii="Helvetica" w:hAnsi="Helvetica" w:cs="Helvetica"/>
+          <w:color w:val="333333"/>
+          <w:sz w:val="21"/>
+          <w:szCs w:val="21"/>
+          <w:shd w:val="clear" w:color="auto" w:fill="FFFFFF"/>
+        </w:rPr>
+        <w:t xml:space="preserve"> 1 -</w:t>
+      </w:r>
+      <w:r>
+        <w:rPr>
+          <w:rStyle w:val="a3"/>
+          <w:rFonts w:ascii="Helvetica" w:hAnsi="Helvetica" w:cs="Helvetica"/>
+          <w:color w:val="333333"/>
+          <w:sz w:val="21"/>
+          <w:szCs w:val="21"/>
+          <w:shd w:val="clear" w:color="auto" w:fill="FFFFFF"/>
+        </w:rPr>
+        <w:t xml:space="preserve"> Примитивы программного комплекса УДФ </w:t>
+      </w:r>
+    </w:p>
+    <w:p>
+      <w:pPr>
+        <w:rPr>
+          <w:sz w:val="24"/>
+          <w:szCs w:val="24"/>
+        </w:rPr>
+      </w:pPr>
     </w:p>
     <w:sectPr>
       <w:pgSz w:w="11906" w:h="16838"/>
@@ -448,6 +1159,36 @@
     <w:semiHidden/>
     <w:unhideWhenUsed/>
   </w:style>
+  <w:style w:type="character" w:styleId="a3">
+    <w:name w:val="Strong"/>
+    <w:basedOn w:val="a0"/>
+    <w:uiPriority w:val="22"/>
+    <w:qFormat/>
+    <w:rsid w:val="00445FC2"/>
+    <w:rPr>
+      <w:b/>
+      <w:bCs/>
+    </w:rPr>
+  </w:style>
+  <w:style w:type="table" w:styleId="a4">
+    <w:name w:val="Table Grid"/>
+    <w:basedOn w:val="a1"/>
+    <w:uiPriority w:val="39"/>
+    <w:rsid w:val="009B70B1"/>
+    <w:pPr>
+      <w:spacing w:after="0" w:line="240" w:lineRule="auto"/>
+    </w:pPr>
+    <w:tblPr>
+      <w:tblBorders>
+        <w:top w:val="single" w:sz="4" w:space="0" w:color="auto"/>
+        <w:left w:val="single" w:sz="4" w:space="0" w:color="auto"/>
+        <w:bottom w:val="single" w:sz="4" w:space="0" w:color="auto"/>
+        <w:right w:val="single" w:sz="4" w:space="0" w:color="auto"/>
+        <w:insideH w:val="single" w:sz="4" w:space="0" w:color="auto"/>
+        <w:insideV w:val="single" w:sz="4" w:space="0" w:color="auto"/>
+      </w:tblBorders>
+    </w:tblPr>
+  </w:style>
 </w:styles>
 </file>
 

</xml_diff>